<commit_message>
Adding authentication functions, and a (very) small content example.
</commit_message>
<xml_diff>
--- a/doc/interface.docx
+++ b/doc/interface.docx
@@ -58,6 +58,31 @@
       </w:r>
       <w:r>
         <w:t xml:space="preserve"> Digunakan untuk membuat custom query.</w:t>
+      </w:r>
+    </w:p>
+    <w:p>
+      <w:pPr>
+        <w:pStyle w:val="ListParagraph"/>
+      </w:pPr>
+      <w:r>
+        <w:t>$login_user_id</w:t>
+      </w:r>
+    </w:p>
+    <w:p>
+      <w:pPr>
+        <w:pStyle w:val="Tulisan"/>
+      </w:pPr>
+      <w:r>
+        <w:t>Variabel yang berisi ID dari user yang login</w:t>
+      </w:r>
+      <w:r>
+        <w:t xml:space="preserve"> (jika sudah login)</w:t>
+      </w:r>
+      <w:r>
+        <w:t>.</w:t>
+      </w:r>
+      <w:r>
+        <w:t xml:space="preserve"> require_once(‘auth.php’) terlebih dahulu.</w:t>
       </w:r>
     </w:p>
     <w:p>
@@ -120,16 +145,7 @@
         <w:ind w:left="426" w:hanging="426"/>
       </w:pPr>
       <w:r>
-        <w:t>getUserData</w:t>
-      </w:r>
-      <w:r>
-        <w:t>(</w:t>
-      </w:r>
-      <w:r>
-        <w:t>$user_id</w:t>
-      </w:r>
-      <w:r>
-        <w:t>)</w:t>
+        <w:t>isLoggedIn()</w:t>
       </w:r>
     </w:p>
     <w:p>
@@ -140,62 +156,16 @@
         <w:t xml:space="preserve">Fungsi untuk </w:t>
       </w:r>
       <w:r>
-        <w:t>mengambil</w:t>
-      </w:r>
-      <w:r>
-        <w:t xml:space="preserve"> seluruh informasi dari </w:t>
-      </w:r>
-      <w:r>
-        <w:t>suatu</w:t>
-      </w:r>
-      <w:r>
-        <w:t xml:space="preserve"> user.</w:t>
-      </w:r>
-      <w:r>
-        <w:t xml:space="preserve"> Gunakan databaseConnect terlebih dahulu.</w:t>
-      </w:r>
-    </w:p>
-    <w:p>
-      <w:pPr>
-        <w:pStyle w:val="TulisanIO"/>
-      </w:pPr>
-      <w:r>
-        <w:t>Input</w:t>
-      </w:r>
-      <w:r>
-        <w:tab/>
-        <w:t>:</w:t>
-      </w:r>
-      <w:r>
-        <w:tab/>
-      </w:r>
-      <w:r>
-        <w:t>User ID-nya.</w:t>
-      </w:r>
-    </w:p>
-    <w:p>
-      <w:pPr>
-        <w:pStyle w:val="TulisanIO"/>
-      </w:pPr>
-      <w:r>
-        <w:t>Output</w:t>
-      </w:r>
-      <w:r>
-        <w:tab/>
-        <w:t>:</w:t>
-      </w:r>
-      <w:r>
-        <w:tab/>
-        <w:t>Associative array untuk data suatu user, dengan inde</w:t>
-      </w:r>
-      <w:r>
-        <w:t>ks</w:t>
-      </w:r>
-      <w:r>
-        <w:t xml:space="preserve"> array</w:t>
-      </w:r>
-      <w:r>
-        <w:t xml:space="preserve"> sesuai dengan atribut pada database.</w:t>
+        <w:t>memeriksa apakah terdapat user yang login.</w:t>
+      </w:r>
+      <w:r>
+        <w:t xml:space="preserve"> Jika </w:t>
+      </w:r>
+      <w:r>
+        <w:t>mengembalikan true</w:t>
+      </w:r>
+      <w:r>
+        <w:t>, gunakan $login_user_id untuk mengambil ID dari user yang login. require_once(‘auth.php’) terlebih dahulu sebelum menggunakan.</w:t>
       </w:r>
     </w:p>
     <w:p>
@@ -208,19 +178,16 @@
         <w:ind w:left="426" w:hanging="426"/>
       </w:pPr>
       <w:r>
-        <w:t>get</w:t>
-      </w:r>
-      <w:r>
-        <w:t>Category</w:t>
-      </w:r>
-      <w:r>
-        <w:t>Data($</w:t>
-      </w:r>
-      <w:r>
-        <w:t>category</w:t>
-      </w:r>
-      <w:r>
-        <w:t>_id)</w:t>
+        <w:t>getUserData</w:t>
+      </w:r>
+      <w:r>
+        <w:t>(</w:t>
+      </w:r>
+      <w:r>
+        <w:t>$user_id</w:t>
+      </w:r>
+      <w:r>
+        <w:t>)</w:t>
       </w:r>
     </w:p>
     <w:p>
@@ -240,13 +207,7 @@
         <w:t>suatu</w:t>
       </w:r>
       <w:r>
-        <w:t xml:space="preserve"> </w:t>
-      </w:r>
-      <w:r>
-        <w:t>kategori</w:t>
-      </w:r>
-      <w:r>
-        <w:t>.</w:t>
+        <w:t xml:space="preserve"> user.</w:t>
       </w:r>
       <w:r>
         <w:t xml:space="preserve"> Gunakan databaseConnect terlebih dahulu.</w:t>
@@ -267,10 +228,7 @@
         <w:tab/>
       </w:r>
       <w:r>
-        <w:t>Category</w:t>
-      </w:r>
-      <w:r>
-        <w:t xml:space="preserve"> ID-nya.</w:t>
+        <w:t>User ID-nya.</w:t>
       </w:r>
     </w:p>
     <w:p>
@@ -286,13 +244,16 @@
       </w:r>
       <w:r>
         <w:tab/>
-        <w:t xml:space="preserve">Associative array untuk data suatu </w:t>
-      </w:r>
-      <w:r>
-        <w:t>kategori</w:t>
-      </w:r>
-      <w:r>
-        <w:t xml:space="preserve">, dengan indeks array sesuai dengan atribut pada database. </w:t>
+        <w:t>Associative array untuk data suatu user, dengan inde</w:t>
+      </w:r>
+      <w:r>
+        <w:t>ks</w:t>
+      </w:r>
+      <w:r>
+        <w:t xml:space="preserve"> array</w:t>
+      </w:r>
+      <w:r>
+        <w:t xml:space="preserve"> sesuai dengan atribut pada database.</w:t>
       </w:r>
     </w:p>
     <w:p>
@@ -308,13 +269,13 @@
         <w:t>get</w:t>
       </w:r>
       <w:r>
-        <w:t>Product</w:t>
+        <w:t>Category</w:t>
       </w:r>
       <w:r>
         <w:t>Data($</w:t>
       </w:r>
       <w:r>
-        <w:t>product</w:t>
+        <w:t>category</w:t>
       </w:r>
       <w:r>
         <w:t>_id)</w:t>
@@ -340,7 +301,7 @@
         <w:t xml:space="preserve"> </w:t>
       </w:r>
       <w:r>
-        <w:t>produk</w:t>
+        <w:t>kategori</w:t>
       </w:r>
       <w:r>
         <w:t>.</w:t>
@@ -364,7 +325,7 @@
         <w:tab/>
       </w:r>
       <w:r>
-        <w:t>Product</w:t>
+        <w:t>Category</w:t>
       </w:r>
       <w:r>
         <w:t xml:space="preserve"> ID-nya.</w:t>
@@ -386,9 +347,107 @@
         <w:t xml:space="preserve">Associative array untuk data suatu </w:t>
       </w:r>
       <w:r>
+        <w:t>kategori</w:t>
+      </w:r>
+      <w:r>
+        <w:t xml:space="preserve">, dengan indeks array sesuai dengan atribut pada database. </w:t>
+      </w:r>
+    </w:p>
+    <w:p>
+      <w:pPr>
+        <w:pStyle w:val="ListParagraph"/>
+        <w:numPr>
+          <w:ilvl w:val="0"/>
+          <w:numId w:val="11"/>
+        </w:numPr>
+        <w:ind w:left="426" w:hanging="426"/>
+      </w:pPr>
+      <w:r>
+        <w:lastRenderedPageBreak/>
+        <w:t>get</w:t>
+      </w:r>
+      <w:r>
+        <w:t>Product</w:t>
+      </w:r>
+      <w:r>
+        <w:t>Data($</w:t>
+      </w:r>
+      <w:r>
+        <w:t>product</w:t>
+      </w:r>
+      <w:r>
+        <w:t>_id)</w:t>
+      </w:r>
+    </w:p>
+    <w:p>
+      <w:pPr>
+        <w:pStyle w:val="Tulisan"/>
+      </w:pPr>
+      <w:r>
+        <w:t xml:space="preserve">Fungsi untuk </w:t>
+      </w:r>
+      <w:r>
+        <w:t>mengambil</w:t>
+      </w:r>
+      <w:r>
+        <w:t xml:space="preserve"> seluruh informasi dari </w:t>
+      </w:r>
+      <w:r>
+        <w:t>suatu</w:t>
+      </w:r>
+      <w:r>
+        <w:t xml:space="preserve"> </w:t>
+      </w:r>
+      <w:r>
         <w:t>produk</w:t>
       </w:r>
       <w:r>
+        <w:t>.</w:t>
+      </w:r>
+      <w:r>
+        <w:t xml:space="preserve"> Gunakan databaseConnect terlebih dahulu.</w:t>
+      </w:r>
+    </w:p>
+    <w:p>
+      <w:pPr>
+        <w:pStyle w:val="TulisanIO"/>
+      </w:pPr>
+      <w:r>
+        <w:t>Input</w:t>
+      </w:r>
+      <w:r>
+        <w:tab/>
+        <w:t>:</w:t>
+      </w:r>
+      <w:r>
+        <w:tab/>
+      </w:r>
+      <w:r>
+        <w:t>Product</w:t>
+      </w:r>
+      <w:r>
+        <w:t xml:space="preserve"> ID-nya.</w:t>
+      </w:r>
+    </w:p>
+    <w:p>
+      <w:pPr>
+        <w:pStyle w:val="TulisanIO"/>
+      </w:pPr>
+      <w:r>
+        <w:t>Output</w:t>
+      </w:r>
+      <w:r>
+        <w:tab/>
+        <w:t>:</w:t>
+      </w:r>
+      <w:r>
+        <w:tab/>
+        <w:t xml:space="preserve">Associative array untuk data suatu </w:t>
+      </w:r>
+      <w:r>
+        <w:t>produk</w:t>
+      </w:r>
+      <w:r>
         <w:t>, dengan indeks array sesuai dengan atribut pada database.</w:t>
       </w:r>
     </w:p>
@@ -397,7 +456,6 @@
         <w:pStyle w:val="Heading2"/>
       </w:pPr>
       <w:r>
-        <w:lastRenderedPageBreak/>
         <w:t>J</w:t>
       </w:r>
       <w:r>

</xml_diff>

<commit_message>
Adding shopping bag internal functionality (access to LocalStorage).
</commit_message>
<xml_diff>
--- a/doc/interface.docx
+++ b/doc/interface.docx
@@ -820,6 +820,171 @@
       <w:r>
         <w:t>Fungsi untuk mengambil username, dalam bentuk string.</w:t>
       </w:r>
+    </w:p>
+    <w:p>
+      <w:pPr>
+        <w:pStyle w:val="ListParagraph"/>
+        <w:numPr>
+          <w:ilvl w:val="0"/>
+          <w:numId w:val="12"/>
+        </w:numPr>
+        <w:ind w:left="426" w:hanging="426"/>
+      </w:pPr>
+      <w:r>
+        <w:t xml:space="preserve">setProductQuantity </w:t>
+      </w:r>
+      <w:r>
+        <w:t>(product_id, quantity)</w:t>
+      </w:r>
+    </w:p>
+    <w:p>
+      <w:pPr>
+        <w:pStyle w:val="Tulisan"/>
+      </w:pPr>
+      <w:r>
+        <w:t>Fungsi untuk mengset banyak</w:t>
+      </w:r>
+      <w:r>
+        <w:t>nya pembelian dari suatu produk, untuk dimasukkan ke shopping bag.</w:t>
+      </w:r>
+    </w:p>
+    <w:p>
+      <w:pPr>
+        <w:pStyle w:val="ListParagraph"/>
+        <w:numPr>
+          <w:ilvl w:val="0"/>
+          <w:numId w:val="12"/>
+        </w:numPr>
+        <w:ind w:left="426" w:hanging="426"/>
+      </w:pPr>
+      <w:r>
+        <w:t>setProduct</w:t>
+      </w:r>
+      <w:r>
+        <w:t>Note</w:t>
+      </w:r>
+      <w:r>
+        <w:t xml:space="preserve"> </w:t>
+      </w:r>
+      <w:r>
+        <w:t xml:space="preserve">(product_id, </w:t>
+      </w:r>
+      <w:r>
+        <w:t>note</w:t>
+      </w:r>
+      <w:r>
+        <w:t>)</w:t>
+      </w:r>
+    </w:p>
+    <w:p>
+      <w:pPr>
+        <w:pStyle w:val="Tulisan"/>
+      </w:pPr>
+      <w:r>
+        <w:t xml:space="preserve">Fungsi untuk mengset </w:t>
+      </w:r>
+      <w:r>
+        <w:t>keterangan</w:t>
+      </w:r>
+      <w:r>
+        <w:t xml:space="preserve"> tambahan mengenai pembelian (yang </w:t>
+      </w:r>
+      <w:r>
+        <w:t>semacam</w:t>
+      </w:r>
+      <w:r>
+        <w:t xml:space="preserve"> “daging diminta dipotong-potong terlebih dahulu”).</w:t>
+      </w:r>
+      <w:r>
+        <w:t xml:space="preserve"> Digunakan pada content detail barang.</w:t>
+      </w:r>
+    </w:p>
+    <w:p>
+      <w:pPr>
+        <w:pStyle w:val="ListParagraph"/>
+        <w:numPr>
+          <w:ilvl w:val="0"/>
+          <w:numId w:val="12"/>
+        </w:numPr>
+        <w:ind w:left="426" w:hanging="426"/>
+      </w:pPr>
+      <w:r>
+        <w:t>get</w:t>
+      </w:r>
+      <w:r>
+        <w:t xml:space="preserve">ProductQuantity </w:t>
+      </w:r>
+      <w:r>
+        <w:t>(product_id)</w:t>
+      </w:r>
+    </w:p>
+    <w:p>
+      <w:pPr>
+        <w:pStyle w:val="Tulisan"/>
+      </w:pPr>
+      <w:r>
+        <w:t xml:space="preserve">Fungsi untuk mengambil banyaknya produk </w:t>
+      </w:r>
+      <w:r>
+        <w:t xml:space="preserve">yang dibeli pada </w:t>
+      </w:r>
+      <w:r>
+        <w:t>shopping bag.</w:t>
+      </w:r>
+    </w:p>
+    <w:p>
+      <w:pPr>
+        <w:pStyle w:val="ListParagraph"/>
+        <w:numPr>
+          <w:ilvl w:val="0"/>
+          <w:numId w:val="12"/>
+        </w:numPr>
+        <w:ind w:left="426" w:hanging="426"/>
+      </w:pPr>
+      <w:r>
+        <w:t>get</w:t>
+      </w:r>
+      <w:r>
+        <w:t>Product</w:t>
+      </w:r>
+      <w:r>
+        <w:t>Note</w:t>
+      </w:r>
+      <w:r>
+        <w:t xml:space="preserve"> </w:t>
+      </w:r>
+      <w:r>
+        <w:t>(product_id)</w:t>
+      </w:r>
+    </w:p>
+    <w:p>
+      <w:pPr>
+        <w:pStyle w:val="Tulisan"/>
+      </w:pPr>
+      <w:r>
+        <w:t xml:space="preserve">Fungsi untuk mengambil </w:t>
+      </w:r>
+      <w:r>
+        <w:t>keter</w:t>
+      </w:r>
+      <w:r>
+        <w:t>angan tambahan mengenai pembelian.</w:t>
+      </w:r>
+    </w:p>
+    <w:p>
+      <w:pPr>
+        <w:pStyle w:val="Tulisan"/>
+      </w:pPr>
+    </w:p>
+    <w:p>
+      <w:pPr>
+        <w:pStyle w:val="Tulisan"/>
+      </w:pPr>
+    </w:p>
+    <w:p>
+      <w:pPr>
+        <w:pStyle w:val="Tulisan"/>
+      </w:pPr>
     </w:p>
     <w:p>
       <w:pPr>

</xml_diff>